<commit_message>
Resuelto otros ejercicios (test de apple también)
</commit_message>
<xml_diff>
--- a/docx/Respuestas Lab #1 Sistemas.docx
+++ b/docx/Respuestas Lab #1 Sistemas.docx
@@ -435,15 +435,7 @@
         <w:spacing w:line="360" w:lineRule="auto"/>
       </w:pPr>
       <w:r>
-        <w:t xml:space="preserve">(20 puntos) ¿Cuál es el output de </w:t>
-      </w:r>
-      <w:proofErr w:type="gramStart"/>
-      <w:r>
-        <w:t>éste</w:t>
-      </w:r>
-      <w:proofErr w:type="gramEnd"/>
-      <w:r>
-        <w:t xml:space="preserve"> programa de </w:t>
+        <w:t xml:space="preserve">(20 puntos) ¿Cuál es el output de éste programa de </w:t>
       </w:r>
       <w:proofErr w:type="spellStart"/>
       <w:r>
@@ -670,15 +662,7 @@
         </w:numPr>
       </w:pPr>
       <w:r>
-        <w:t xml:space="preserve">Deben asegurarse </w:t>
-      </w:r>
-      <w:proofErr w:type="gramStart"/>
-      <w:r>
-        <w:t>que</w:t>
-      </w:r>
-      <w:proofErr w:type="gramEnd"/>
-      <w:r>
-        <w:t xml:space="preserve"> la vaca sea </w:t>
+        <w:t xml:space="preserve">Deben asegurarse que la vaca sea </w:t>
       </w:r>
       <w:r>
         <w:t>paranoica</w:t>
@@ -808,15 +792,7 @@
       </w:r>
       <w:proofErr w:type="spellEnd"/>
       <w:r>
-        <w:t xml:space="preserve"> respuesta </w:t>
-      </w:r>
-      <w:proofErr w:type="gramStart"/>
-      <w:r>
-        <w:t>les</w:t>
-      </w:r>
-      <w:proofErr w:type="gramEnd"/>
-      <w:r>
-        <w:t xml:space="preserve"> dio la psicoterapeuta a la pregunta "</w:t>
+        <w:t xml:space="preserve"> respuesta les dio la psicoterapeuta a la pregunta "</w:t>
       </w:r>
       <w:proofErr w:type="spellStart"/>
       <w:r>
@@ -1022,24 +998,16 @@
         </w:rPr>
         <w:t>“</w:t>
       </w:r>
-      <w:proofErr w:type="gramStart"/>
       <w:r>
         <w:rPr>
           <w:lang w:val="en-US"/>
         </w:rPr>
-        <w:t>ye</w:t>
-      </w:r>
-      <w:proofErr w:type="gramEnd"/>
+        <w:t>ye shall be as god</w:t>
+      </w:r>
       <w:r>
         <w:rPr>
           <w:lang w:val="en-US"/>
         </w:rPr>
-        <w:t xml:space="preserve"> shall be as god</w:t>
-      </w:r>
-      <w:r>
-        <w:rPr>
-          <w:lang w:val="en-US"/>
-        </w:rPr>
         <w:t>s”</w:t>
       </w:r>
     </w:p>
@@ -1094,23 +1062,13 @@
         </w:rPr>
         <w:t xml:space="preserve"> siguiente: </w:t>
       </w:r>
-      <w:proofErr w:type="gramStart"/>
-      <w:r>
-        <w:rPr>
-          <w:b/>
-          <w:bCs/>
-          <w:lang w:val="es-ES"/>
-        </w:rPr>
-        <w:t>-.--</w:t>
-      </w:r>
-      <w:proofErr w:type="gramEnd"/>
-      <w:r>
-        <w:rPr>
-          <w:b/>
-          <w:bCs/>
-          <w:lang w:val="es-ES"/>
-        </w:rPr>
-        <w:t xml:space="preserve"> .  ... .... .- .-.. .-..  -... .  .- ...  --. --- -.. ...</w:t>
+      <w:r>
+        <w:rPr>
+          <w:b/>
+          <w:bCs/>
+          <w:lang w:val="es-ES"/>
+        </w:rPr>
+        <w:t>-.-- .  ... .... .- .-.. .-..  -... .  .- ...  --. --- -.. ...</w:t>
       </w:r>
     </w:p>
     <w:p>
@@ -1322,6 +1280,836 @@
       <w:pPr>
         <w:pStyle w:val="ListParagraph"/>
         <w:jc w:val="center"/>
+        <w:rPr>
+          <w:b/>
+          <w:bCs/>
+          <w:lang w:val="es-ES"/>
+        </w:rPr>
+      </w:pPr>
+    </w:p>
+    <w:p>
+      <w:pPr>
+        <w:pStyle w:val="ListParagraph"/>
+        <w:jc w:val="center"/>
+        <w:rPr>
+          <w:b/>
+          <w:bCs/>
+          <w:lang w:val="es-ES"/>
+        </w:rPr>
+      </w:pPr>
+    </w:p>
+    <w:p>
+      <w:pPr>
+        <w:pStyle w:val="ListParagraph"/>
+        <w:jc w:val="center"/>
+        <w:rPr>
+          <w:b/>
+          <w:bCs/>
+          <w:lang w:val="es-ES"/>
+        </w:rPr>
+      </w:pPr>
+    </w:p>
+    <w:p>
+      <w:pPr>
+        <w:pStyle w:val="ListParagraph"/>
+        <w:jc w:val="center"/>
+        <w:rPr>
+          <w:b/>
+          <w:bCs/>
+          <w:lang w:val="es-ES"/>
+        </w:rPr>
+      </w:pPr>
+    </w:p>
+    <w:p>
+      <w:pPr>
+        <w:pStyle w:val="ListParagraph"/>
+        <w:jc w:val="center"/>
+        <w:rPr>
+          <w:b/>
+          <w:bCs/>
+          <w:lang w:val="es-ES"/>
+        </w:rPr>
+      </w:pPr>
+    </w:p>
+    <w:p>
+      <w:pPr>
+        <w:pStyle w:val="ListParagraph"/>
+        <w:jc w:val="center"/>
+        <w:rPr>
+          <w:b/>
+          <w:bCs/>
+          <w:lang w:val="es-ES"/>
+        </w:rPr>
+      </w:pPr>
+    </w:p>
+    <w:p>
+      <w:pPr>
+        <w:pStyle w:val="ListParagraph"/>
+        <w:jc w:val="center"/>
+        <w:rPr>
+          <w:b/>
+          <w:bCs/>
+          <w:lang w:val="es-ES"/>
+        </w:rPr>
+      </w:pPr>
+    </w:p>
+    <w:p>
+      <w:pPr>
+        <w:pStyle w:val="ListParagraph"/>
+        <w:jc w:val="center"/>
+        <w:rPr>
+          <w:b/>
+          <w:bCs/>
+          <w:lang w:val="es-ES"/>
+        </w:rPr>
+      </w:pPr>
+    </w:p>
+    <w:p>
+      <w:pPr>
+        <w:pStyle w:val="ListParagraph"/>
+        <w:jc w:val="center"/>
+        <w:rPr>
+          <w:b/>
+          <w:bCs/>
+          <w:lang w:val="es-ES"/>
+        </w:rPr>
+      </w:pPr>
+    </w:p>
+    <w:p>
+      <w:pPr>
+        <w:pStyle w:val="ListParagraph"/>
+        <w:jc w:val="center"/>
+        <w:rPr>
+          <w:b/>
+          <w:bCs/>
+          <w:lang w:val="es-ES"/>
+        </w:rPr>
+      </w:pPr>
+    </w:p>
+    <w:p>
+      <w:pPr>
+        <w:pStyle w:val="ListParagraph"/>
+        <w:jc w:val="center"/>
+        <w:rPr>
+          <w:b/>
+          <w:bCs/>
+          <w:lang w:val="es-ES"/>
+        </w:rPr>
+      </w:pPr>
+    </w:p>
+    <w:p>
+      <w:pPr>
+        <w:pStyle w:val="ListParagraph"/>
+        <w:jc w:val="center"/>
+        <w:rPr>
+          <w:b/>
+          <w:bCs/>
+          <w:lang w:val="es-ES"/>
+        </w:rPr>
+      </w:pPr>
+    </w:p>
+    <w:p>
+      <w:pPr>
+        <w:pStyle w:val="ListParagraph"/>
+        <w:jc w:val="center"/>
+        <w:rPr>
+          <w:b/>
+          <w:bCs/>
+          <w:lang w:val="es-ES"/>
+        </w:rPr>
+      </w:pPr>
+    </w:p>
+    <w:p>
+      <w:pPr>
+        <w:pStyle w:val="ListParagraph"/>
+        <w:jc w:val="center"/>
+        <w:rPr>
+          <w:b/>
+          <w:bCs/>
+          <w:lang w:val="es-ES"/>
+        </w:rPr>
+      </w:pPr>
+    </w:p>
+    <w:p>
+      <w:pPr>
+        <w:pStyle w:val="ListParagraph"/>
+        <w:numPr>
+          <w:ilvl w:val="0"/>
+          <w:numId w:val="1"/>
+        </w:numPr>
+        <w:rPr>
+          <w:lang w:val="es-ES"/>
+        </w:rPr>
+      </w:pPr>
+      <w:r>
+        <w:rPr>
+          <w:lang w:val="es-ES"/>
+        </w:rPr>
+        <w:lastRenderedPageBreak/>
+        <w:t xml:space="preserve">(10 puntos) Busquen en </w:t>
+      </w:r>
+      <w:proofErr w:type="spellStart"/>
+      <w:r>
+        <w:rPr>
+          <w:lang w:val="es-ES"/>
+        </w:rPr>
+        <w:t>usenet</w:t>
+      </w:r>
+      <w:proofErr w:type="spellEnd"/>
+      <w:r>
+        <w:rPr>
+          <w:lang w:val="es-ES"/>
+        </w:rPr>
+        <w:t xml:space="preserve"> y escojan algún post interesante</w:t>
+      </w:r>
+    </w:p>
+    <w:p>
+      <w:pPr>
+        <w:pStyle w:val="ListParagraph"/>
+        <w:rPr>
+          <w:lang w:val="es-ES"/>
+        </w:rPr>
+      </w:pPr>
+    </w:p>
+    <w:p>
+      <w:pPr>
+        <w:pStyle w:val="ListParagraph"/>
+        <w:rPr>
+          <w:b/>
+          <w:bCs/>
+          <w:lang w:val="es-ES"/>
+        </w:rPr>
+      </w:pPr>
+      <w:r>
+        <w:rPr>
+          <w:b/>
+          <w:bCs/>
+          <w:lang w:val="es-ES"/>
+        </w:rPr>
+        <w:t>R/ Encontré un post llamado ‘</w:t>
+      </w:r>
+      <w:proofErr w:type="spellStart"/>
+      <w:r>
+        <w:rPr>
+          <w:b/>
+          <w:bCs/>
+          <w:lang w:val="es-ES"/>
+        </w:rPr>
+        <w:t>Statement</w:t>
+      </w:r>
+      <w:proofErr w:type="spellEnd"/>
+      <w:r>
+        <w:rPr>
+          <w:b/>
+          <w:bCs/>
+          <w:lang w:val="es-ES"/>
+        </w:rPr>
+        <w:t xml:space="preserve"> </w:t>
+      </w:r>
+      <w:proofErr w:type="spellStart"/>
+      <w:r>
+        <w:rPr>
+          <w:b/>
+          <w:bCs/>
+          <w:lang w:val="es-ES"/>
+        </w:rPr>
+        <w:t>of</w:t>
+      </w:r>
+      <w:proofErr w:type="spellEnd"/>
+      <w:r>
+        <w:rPr>
+          <w:b/>
+          <w:bCs/>
+          <w:lang w:val="es-ES"/>
+        </w:rPr>
+        <w:t xml:space="preserve"> </w:t>
+      </w:r>
+      <w:proofErr w:type="spellStart"/>
+      <w:r>
+        <w:rPr>
+          <w:b/>
+          <w:bCs/>
+          <w:lang w:val="es-ES"/>
+        </w:rPr>
+        <w:t>the</w:t>
+      </w:r>
+      <w:proofErr w:type="spellEnd"/>
+      <w:r>
+        <w:rPr>
+          <w:b/>
+          <w:bCs/>
+          <w:lang w:val="es-ES"/>
+        </w:rPr>
+        <w:t xml:space="preserve"> </w:t>
+      </w:r>
+      <w:proofErr w:type="spellStart"/>
+      <w:r>
+        <w:rPr>
+          <w:b/>
+          <w:bCs/>
+          <w:lang w:val="es-ES"/>
+        </w:rPr>
+        <w:t>Chinese</w:t>
+      </w:r>
+      <w:proofErr w:type="spellEnd"/>
+      <w:r>
+        <w:rPr>
+          <w:b/>
+          <w:bCs/>
+          <w:lang w:val="es-ES"/>
+        </w:rPr>
+        <w:t xml:space="preserve"> </w:t>
+      </w:r>
+      <w:proofErr w:type="spellStart"/>
+      <w:r>
+        <w:rPr>
+          <w:b/>
+          <w:bCs/>
+          <w:lang w:val="es-ES"/>
+        </w:rPr>
+        <w:t>Remainder</w:t>
+      </w:r>
+      <w:proofErr w:type="spellEnd"/>
+      <w:r>
+        <w:rPr>
+          <w:b/>
+          <w:bCs/>
+          <w:lang w:val="es-ES"/>
+        </w:rPr>
+        <w:t xml:space="preserve"> </w:t>
+      </w:r>
+      <w:proofErr w:type="spellStart"/>
+      <w:r>
+        <w:rPr>
+          <w:b/>
+          <w:bCs/>
+          <w:lang w:val="es-ES"/>
+        </w:rPr>
+        <w:t>Theorem</w:t>
+      </w:r>
+      <w:proofErr w:type="spellEnd"/>
+      <w:r>
+        <w:rPr>
+          <w:b/>
+          <w:bCs/>
+          <w:lang w:val="es-ES"/>
+        </w:rPr>
+        <w:t>’, el cual pensé que iba a es</w:t>
+      </w:r>
+      <w:r>
+        <w:rPr>
+          <w:b/>
+          <w:bCs/>
+          <w:lang w:val="es-ES"/>
+        </w:rPr>
+        <w:t xml:space="preserve">tar orientado en </w:t>
+      </w:r>
+      <w:r>
+        <w:rPr>
+          <w:b/>
+          <w:bCs/>
+          <w:lang w:val="es-ES"/>
+        </w:rPr>
+        <w:t>matemáticas,</w:t>
+      </w:r>
+      <w:r>
+        <w:rPr>
+          <w:b/>
+          <w:bCs/>
+          <w:lang w:val="es-ES"/>
+        </w:rPr>
+        <w:t xml:space="preserve"> pero es solo literalmente un post que dice que los chinos serán los únicos sobrevivientes después de la revolución, lo cual me dio risa.</w:t>
+      </w:r>
+    </w:p>
+    <w:p>
+      <w:pPr>
+        <w:pStyle w:val="ListParagraph"/>
+        <w:rPr>
+          <w:b/>
+          <w:bCs/>
+          <w:lang w:val="es-ES"/>
+        </w:rPr>
+      </w:pPr>
+    </w:p>
+    <w:p>
+      <w:pPr>
+        <w:pStyle w:val="ListParagraph"/>
+        <w:rPr>
+          <w:b/>
+          <w:bCs/>
+          <w:lang w:val="es-ES"/>
+        </w:rPr>
+      </w:pPr>
+      <w:r>
+        <w:rPr>
+          <w:b/>
+          <w:bCs/>
+          <w:lang w:val="es-ES"/>
+        </w:rPr>
+        <w:drawing>
+          <wp:inline distT="0" distB="0" distL="0" distR="0" wp14:anchorId="14FDD6CD" wp14:editId="4AE030D8">
+            <wp:extent cx="4776716" cy="1926220"/>
+            <wp:effectExtent l="0" t="0" r="5080" b="0"/>
+            <wp:docPr id="609787819" name="Picture 1"/>
+            <wp:cNvGraphicFramePr>
+              <a:graphicFrameLocks xmlns:a="http://schemas.openxmlformats.org/drawingml/2006/main" noChangeAspect="1"/>
+            </wp:cNvGraphicFramePr>
+            <a:graphic xmlns:a="http://schemas.openxmlformats.org/drawingml/2006/main">
+              <a:graphicData uri="http://schemas.openxmlformats.org/drawingml/2006/picture">
+                <pic:pic xmlns:pic="http://schemas.openxmlformats.org/drawingml/2006/picture">
+                  <pic:nvPicPr>
+                    <pic:cNvPr id="609787819" name=""/>
+                    <pic:cNvPicPr/>
+                  </pic:nvPicPr>
+                  <pic:blipFill>
+                    <a:blip r:embed="rId12"/>
+                    <a:stretch>
+                      <a:fillRect/>
+                    </a:stretch>
+                  </pic:blipFill>
+                  <pic:spPr>
+                    <a:xfrm>
+                      <a:off x="0" y="0"/>
+                      <a:ext cx="4786612" cy="1930211"/>
+                    </a:xfrm>
+                    <a:prstGeom prst="rect">
+                      <a:avLst/>
+                    </a:prstGeom>
+                  </pic:spPr>
+                </pic:pic>
+              </a:graphicData>
+            </a:graphic>
+          </wp:inline>
+        </w:drawing>
+      </w:r>
+    </w:p>
+    <w:p>
+      <w:pPr>
+        <w:pStyle w:val="ListParagraph"/>
+        <w:rPr>
+          <w:b/>
+          <w:bCs/>
+          <w:lang w:val="es-ES"/>
+        </w:rPr>
+      </w:pPr>
+    </w:p>
+    <w:p>
+      <w:pPr>
+        <w:pStyle w:val="ListParagraph"/>
+        <w:rPr>
+          <w:lang w:val="es-ES"/>
+        </w:rPr>
+      </w:pPr>
+    </w:p>
+    <w:p>
+      <w:pPr>
+        <w:pStyle w:val="ListParagraph"/>
+        <w:numPr>
+          <w:ilvl w:val="0"/>
+          <w:numId w:val="1"/>
+        </w:numPr>
+        <w:rPr>
+          <w:lang w:val="es-ES"/>
+        </w:rPr>
+      </w:pPr>
+      <w:r>
+        <w:rPr>
+          <w:lang w:val="es-ES"/>
+        </w:rPr>
+        <w:t xml:space="preserve">(20 puntos) En el emulador de </w:t>
+      </w:r>
+      <w:proofErr w:type="spellStart"/>
+      <w:r>
+        <w:rPr>
+          <w:lang w:val="es-ES"/>
+        </w:rPr>
+        <w:t>apple</w:t>
+      </w:r>
+      <w:proofErr w:type="spellEnd"/>
+      <w:r>
+        <w:rPr>
+          <w:lang w:val="es-ES"/>
+        </w:rPr>
+        <w:t>, corran el software appleteach1 y luego el programa 34, corran todo el test, cuál fue su resultado?</w:t>
+      </w:r>
+    </w:p>
+    <w:p>
+      <w:pPr>
+        <w:pStyle w:val="ListParagraph"/>
+        <w:rPr>
+          <w:lang w:val="es-ES"/>
+        </w:rPr>
+      </w:pPr>
+    </w:p>
+    <w:p>
+      <w:pPr>
+        <w:pStyle w:val="ListParagraph"/>
+        <w:rPr>
+          <w:b/>
+          <w:bCs/>
+          <w:lang w:val="es-ES"/>
+        </w:rPr>
+      </w:pPr>
+      <w:r>
+        <w:rPr>
+          <w:b/>
+          <w:bCs/>
+          <w:lang w:val="es-ES"/>
+        </w:rPr>
+        <w:t xml:space="preserve">R/ </w:t>
+      </w:r>
+      <w:r>
+        <w:rPr>
+          <w:b/>
+          <w:bCs/>
+          <w:lang w:val="es-ES"/>
+        </w:rPr>
+        <w:t>Los resultados fueron los siguientes:</w:t>
+      </w:r>
+    </w:p>
+    <w:p>
+      <w:pPr>
+        <w:pStyle w:val="ListParagraph"/>
+        <w:rPr>
+          <w:b/>
+          <w:bCs/>
+          <w:lang w:val="es-ES"/>
+        </w:rPr>
+      </w:pPr>
+    </w:p>
+    <w:p>
+      <w:pPr>
+        <w:pStyle w:val="ListParagraph"/>
+        <w:rPr>
+          <w:b/>
+          <w:bCs/>
+          <w:lang w:val="es-ES"/>
+        </w:rPr>
+      </w:pPr>
+      <w:r>
+        <w:rPr>
+          <w:b/>
+          <w:bCs/>
+          <w:lang w:val="es-ES"/>
+        </w:rPr>
+        <w:drawing>
+          <wp:inline distT="0" distB="0" distL="0" distR="0" wp14:anchorId="16AD9954" wp14:editId="3D36B338">
+            <wp:extent cx="3708806" cy="2454445"/>
+            <wp:effectExtent l="0" t="0" r="6350" b="3175"/>
+            <wp:docPr id="55344944" name="Picture 1"/>
+            <wp:cNvGraphicFramePr>
+              <a:graphicFrameLocks xmlns:a="http://schemas.openxmlformats.org/drawingml/2006/main" noChangeAspect="1"/>
+            </wp:cNvGraphicFramePr>
+            <a:graphic xmlns:a="http://schemas.openxmlformats.org/drawingml/2006/main">
+              <a:graphicData uri="http://schemas.openxmlformats.org/drawingml/2006/picture">
+                <pic:pic xmlns:pic="http://schemas.openxmlformats.org/drawingml/2006/picture">
+                  <pic:nvPicPr>
+                    <pic:cNvPr id="55344944" name=""/>
+                    <pic:cNvPicPr/>
+                  </pic:nvPicPr>
+                  <pic:blipFill>
+                    <a:blip r:embed="rId13"/>
+                    <a:stretch>
+                      <a:fillRect/>
+                    </a:stretch>
+                  </pic:blipFill>
+                  <pic:spPr>
+                    <a:xfrm>
+                      <a:off x="0" y="0"/>
+                      <a:ext cx="3712989" cy="2457214"/>
+                    </a:xfrm>
+                    <a:prstGeom prst="rect">
+                      <a:avLst/>
+                    </a:prstGeom>
+                  </pic:spPr>
+                </pic:pic>
+              </a:graphicData>
+            </a:graphic>
+          </wp:inline>
+        </w:drawing>
+      </w:r>
+    </w:p>
+    <w:p>
+      <w:pPr>
+        <w:pStyle w:val="ListParagraph"/>
+        <w:rPr>
+          <w:b/>
+          <w:bCs/>
+          <w:lang w:val="es-ES"/>
+        </w:rPr>
+      </w:pPr>
+    </w:p>
+    <w:p>
+      <w:pPr>
+        <w:pStyle w:val="ListParagraph"/>
+        <w:rPr>
+          <w:b/>
+          <w:bCs/>
+          <w:lang w:val="es-ES"/>
+        </w:rPr>
+      </w:pPr>
+      <w:r>
+        <w:rPr>
+          <w:b/>
+          <w:bCs/>
+          <w:lang w:val="es-ES"/>
+        </w:rPr>
+        <w:t>(ver siguiente página)</w:t>
+      </w:r>
+    </w:p>
+    <w:p>
+      <w:pPr>
+        <w:pStyle w:val="ListParagraph"/>
+        <w:rPr>
+          <w:b/>
+          <w:bCs/>
+          <w:lang w:val="es-ES"/>
+        </w:rPr>
+      </w:pPr>
+      <w:r>
+        <w:rPr>
+          <w:b/>
+          <w:bCs/>
+          <w:lang w:val="es-ES"/>
+        </w:rPr>
+        <w:lastRenderedPageBreak/>
+        <w:drawing>
+          <wp:inline distT="0" distB="0" distL="0" distR="0" wp14:anchorId="305B6429" wp14:editId="0CB420A3">
+            <wp:extent cx="2655417" cy="2033254"/>
+            <wp:effectExtent l="0" t="0" r="0" b="5715"/>
+            <wp:docPr id="1508757479" name="Picture 1"/>
+            <wp:cNvGraphicFramePr>
+              <a:graphicFrameLocks xmlns:a="http://schemas.openxmlformats.org/drawingml/2006/main" noChangeAspect="1"/>
+            </wp:cNvGraphicFramePr>
+            <a:graphic xmlns:a="http://schemas.openxmlformats.org/drawingml/2006/main">
+              <a:graphicData uri="http://schemas.openxmlformats.org/drawingml/2006/picture">
+                <pic:pic xmlns:pic="http://schemas.openxmlformats.org/drawingml/2006/picture">
+                  <pic:nvPicPr>
+                    <pic:cNvPr id="1508757479" name=""/>
+                    <pic:cNvPicPr/>
+                  </pic:nvPicPr>
+                  <pic:blipFill>
+                    <a:blip r:embed="rId14"/>
+                    <a:stretch>
+                      <a:fillRect/>
+                    </a:stretch>
+                  </pic:blipFill>
+                  <pic:spPr>
+                    <a:xfrm>
+                      <a:off x="0" y="0"/>
+                      <a:ext cx="2662414" cy="2038612"/>
+                    </a:xfrm>
+                    <a:prstGeom prst="rect">
+                      <a:avLst/>
+                    </a:prstGeom>
+                  </pic:spPr>
+                </pic:pic>
+              </a:graphicData>
+            </a:graphic>
+          </wp:inline>
+        </w:drawing>
+      </w:r>
+    </w:p>
+    <w:p>
+      <w:pPr>
+        <w:pStyle w:val="ListParagraph"/>
+        <w:rPr>
+          <w:b/>
+          <w:bCs/>
+          <w:lang w:val="es-ES"/>
+        </w:rPr>
+      </w:pPr>
+      <w:r>
+        <w:rPr>
+          <w:b/>
+          <w:bCs/>
+          <w:lang w:val="es-ES"/>
+        </w:rPr>
+        <w:drawing>
+          <wp:inline distT="0" distB="0" distL="0" distR="0" wp14:anchorId="2A94843A" wp14:editId="5CB2BF44">
+            <wp:extent cx="2640787" cy="2227087"/>
+            <wp:effectExtent l="0" t="0" r="7620" b="1905"/>
+            <wp:docPr id="1973879018" name="Picture 1"/>
+            <wp:cNvGraphicFramePr>
+              <a:graphicFrameLocks xmlns:a="http://schemas.openxmlformats.org/drawingml/2006/main" noChangeAspect="1"/>
+            </wp:cNvGraphicFramePr>
+            <a:graphic xmlns:a="http://schemas.openxmlformats.org/drawingml/2006/main">
+              <a:graphicData uri="http://schemas.openxmlformats.org/drawingml/2006/picture">
+                <pic:pic xmlns:pic="http://schemas.openxmlformats.org/drawingml/2006/picture">
+                  <pic:nvPicPr>
+                    <pic:cNvPr id="1973879018" name=""/>
+                    <pic:cNvPicPr/>
+                  </pic:nvPicPr>
+                  <pic:blipFill>
+                    <a:blip r:embed="rId15"/>
+                    <a:stretch>
+                      <a:fillRect/>
+                    </a:stretch>
+                  </pic:blipFill>
+                  <pic:spPr>
+                    <a:xfrm>
+                      <a:off x="0" y="0"/>
+                      <a:ext cx="2648265" cy="2233394"/>
+                    </a:xfrm>
+                    <a:prstGeom prst="rect">
+                      <a:avLst/>
+                    </a:prstGeom>
+                  </pic:spPr>
+                </pic:pic>
+              </a:graphicData>
+            </a:graphic>
+          </wp:inline>
+        </w:drawing>
+      </w:r>
+    </w:p>
+    <w:p>
+      <w:pPr>
+        <w:pStyle w:val="ListParagraph"/>
+        <w:rPr>
+          <w:b/>
+          <w:bCs/>
+          <w:lang w:val="es-ES"/>
+        </w:rPr>
+      </w:pPr>
+      <w:r>
+        <w:rPr>
+          <w:b/>
+          <w:bCs/>
+          <w:lang w:val="es-ES"/>
+        </w:rPr>
+        <w:drawing>
+          <wp:inline distT="0" distB="0" distL="0" distR="0" wp14:anchorId="2A82C770" wp14:editId="57010279">
+            <wp:extent cx="2626156" cy="2140498"/>
+            <wp:effectExtent l="0" t="0" r="3175" b="0"/>
+            <wp:docPr id="1145597109" name="Picture 1"/>
+            <wp:cNvGraphicFramePr>
+              <a:graphicFrameLocks xmlns:a="http://schemas.openxmlformats.org/drawingml/2006/main" noChangeAspect="1"/>
+            </wp:cNvGraphicFramePr>
+            <a:graphic xmlns:a="http://schemas.openxmlformats.org/drawingml/2006/main">
+              <a:graphicData uri="http://schemas.openxmlformats.org/drawingml/2006/picture">
+                <pic:pic xmlns:pic="http://schemas.openxmlformats.org/drawingml/2006/picture">
+                  <pic:nvPicPr>
+                    <pic:cNvPr id="1145597109" name=""/>
+                    <pic:cNvPicPr/>
+                  </pic:nvPicPr>
+                  <pic:blipFill>
+                    <a:blip r:embed="rId16"/>
+                    <a:stretch>
+                      <a:fillRect/>
+                    </a:stretch>
+                  </pic:blipFill>
+                  <pic:spPr>
+                    <a:xfrm>
+                      <a:off x="0" y="0"/>
+                      <a:ext cx="2634208" cy="2147061"/>
+                    </a:xfrm>
+                    <a:prstGeom prst="rect">
+                      <a:avLst/>
+                    </a:prstGeom>
+                  </pic:spPr>
+                </pic:pic>
+              </a:graphicData>
+            </a:graphic>
+          </wp:inline>
+        </w:drawing>
+      </w:r>
+    </w:p>
+    <w:p>
+      <w:pPr>
+        <w:pStyle w:val="ListParagraph"/>
+        <w:rPr>
+          <w:b/>
+          <w:bCs/>
+          <w:lang w:val="es-ES"/>
+        </w:rPr>
+      </w:pPr>
+      <w:r>
+        <w:rPr>
+          <w:b/>
+          <w:bCs/>
+          <w:lang w:val="es-ES"/>
+        </w:rPr>
+        <w:drawing>
+          <wp:inline distT="0" distB="0" distL="0" distR="0" wp14:anchorId="4D675603" wp14:editId="33DD12C4">
+            <wp:extent cx="1865376" cy="1655947"/>
+            <wp:effectExtent l="0" t="0" r="1905" b="1905"/>
+            <wp:docPr id="1685450939" name="Picture 1"/>
+            <wp:cNvGraphicFramePr>
+              <a:graphicFrameLocks xmlns:a="http://schemas.openxmlformats.org/drawingml/2006/main" noChangeAspect="1"/>
+            </wp:cNvGraphicFramePr>
+            <a:graphic xmlns:a="http://schemas.openxmlformats.org/drawingml/2006/main">
+              <a:graphicData uri="http://schemas.openxmlformats.org/drawingml/2006/picture">
+                <pic:pic xmlns:pic="http://schemas.openxmlformats.org/drawingml/2006/picture">
+                  <pic:nvPicPr>
+                    <pic:cNvPr id="1685450939" name=""/>
+                    <pic:cNvPicPr/>
+                  </pic:nvPicPr>
+                  <pic:blipFill>
+                    <a:blip r:embed="rId17"/>
+                    <a:stretch>
+                      <a:fillRect/>
+                    </a:stretch>
+                  </pic:blipFill>
+                  <pic:spPr>
+                    <a:xfrm>
+                      <a:off x="0" y="0"/>
+                      <a:ext cx="1875952" cy="1665336"/>
+                    </a:xfrm>
+                    <a:prstGeom prst="rect">
+                      <a:avLst/>
+                    </a:prstGeom>
+                  </pic:spPr>
+                </pic:pic>
+              </a:graphicData>
+            </a:graphic>
+          </wp:inline>
+        </w:drawing>
+      </w:r>
+    </w:p>
+    <w:p>
+      <w:pPr>
+        <w:pStyle w:val="ListParagraph"/>
+        <w:numPr>
+          <w:ilvl w:val="0"/>
+          <w:numId w:val="1"/>
+        </w:numPr>
+        <w:rPr>
+          <w:lang w:val="es-ES"/>
+        </w:rPr>
+      </w:pPr>
+      <w:r>
+        <w:rPr>
+          <w:lang w:val="es-ES"/>
+        </w:rPr>
+        <w:lastRenderedPageBreak/>
+        <w:t>(5 puntos) ¿</w:t>
+      </w:r>
+      <w:proofErr w:type="spellStart"/>
+      <w:r>
+        <w:rPr>
+          <w:lang w:val="es-ES"/>
+        </w:rPr>
+        <w:t>Cuanto</w:t>
+      </w:r>
+      <w:proofErr w:type="spellEnd"/>
+      <w:r>
+        <w:rPr>
+          <w:lang w:val="es-ES"/>
+        </w:rPr>
+        <w:t xml:space="preserve"> tiempo lleva encendido el server de telehack.com?</w:t>
+      </w:r>
+    </w:p>
+    <w:p>
+      <w:pPr>
+        <w:pStyle w:val="ListParagraph"/>
+        <w:rPr>
+          <w:lang w:val="es-ES"/>
+        </w:rPr>
+      </w:pPr>
+    </w:p>
+    <w:p>
+      <w:pPr>
+        <w:pStyle w:val="ListParagraph"/>
         <w:rPr>
           <w:b/>
           <w:bCs/>

</xml_diff>

<commit_message>
Requerimiento de nota terminado
</commit_message>
<xml_diff>
--- a/docx/Respuestas Lab #1 Sistemas.docx
+++ b/docx/Respuestas Lab #1 Sistemas.docx
@@ -435,21 +435,8 @@
         <w:spacing w:line="360" w:lineRule="auto"/>
       </w:pPr>
       <w:r>
-        <w:t xml:space="preserve">(20 puntos) ¿Cuál es el output de éste programa de </w:t>
-      </w:r>
-      <w:proofErr w:type="spellStart"/>
-      <w:r>
-        <w:t>Brainf</w:t>
-      </w:r>
-      <w:proofErr w:type="spellEnd"/>
-      <w:r>
-        <w:t>*</w:t>
-      </w:r>
-      <w:proofErr w:type="spellStart"/>
-      <w:r>
-        <w:t>ck</w:t>
-      </w:r>
-      <w:proofErr w:type="spellEnd"/>
+        <w:t>(20 puntos) ¿Cuál es el output de éste programa de Brainf*ck</w:t>
+      </w:r>
       <w:r>
         <w:t>:</w:t>
       </w:r>
@@ -479,23 +466,7 @@
           <w:b/>
           <w:bCs/>
         </w:rPr>
-        <w:t xml:space="preserve">R/ Según el compilador de telehack.com, el output del código es </w:t>
-      </w:r>
-      <w:proofErr w:type="spellStart"/>
-      <w:r>
-        <w:rPr>
-          <w:b/>
-          <w:bCs/>
-        </w:rPr>
-        <w:t>Hello</w:t>
-      </w:r>
-      <w:proofErr w:type="spellEnd"/>
-      <w:r>
-        <w:rPr>
-          <w:b/>
-          <w:bCs/>
-        </w:rPr>
-        <w:t xml:space="preserve"> World!</w:t>
+        <w:t>R/ Según el compilador de telehack.com, el output del código es Hello World!</w:t>
       </w:r>
     </w:p>
     <w:p>
@@ -562,23 +533,7 @@
           <w:b/>
           <w:bCs/>
         </w:rPr>
-        <w:t>También corroborado por el compilador adjunto en /</w:t>
-      </w:r>
-      <w:proofErr w:type="spellStart"/>
-      <w:r>
-        <w:rPr>
-          <w:b/>
-          <w:bCs/>
-        </w:rPr>
-        <w:t>src</w:t>
-      </w:r>
-      <w:proofErr w:type="spellEnd"/>
-      <w:r>
-        <w:rPr>
-          <w:b/>
-          <w:bCs/>
-        </w:rPr>
-        <w:t>/brainfck_compiler.exe:</w:t>
+        <w:t>También corroborado por el compilador adjunto en /src/brainfck_compiler.exe:</w:t>
       </w:r>
     </w:p>
     <w:p>
@@ -681,39 +636,7 @@
           <w:b/>
           <w:bCs/>
         </w:rPr>
-        <w:t xml:space="preserve">R/ Usando el comando </w:t>
-      </w:r>
-      <w:proofErr w:type="spellStart"/>
-      <w:r>
-        <w:rPr>
-          <w:b/>
-          <w:bCs/>
-        </w:rPr>
-        <w:t>cowsay</w:t>
-      </w:r>
-      <w:proofErr w:type="spellEnd"/>
-      <w:r>
-        <w:rPr>
-          <w:b/>
-          <w:bCs/>
-        </w:rPr>
-        <w:t xml:space="preserve"> /</w:t>
-      </w:r>
-      <w:proofErr w:type="spellStart"/>
-      <w:r>
-        <w:rPr>
-          <w:b/>
-          <w:bCs/>
-        </w:rPr>
-        <w:t>paranoid</w:t>
-      </w:r>
-      <w:proofErr w:type="spellEnd"/>
-      <w:r>
-        <w:rPr>
-          <w:b/>
-          <w:bCs/>
-        </w:rPr>
-        <w:t xml:space="preserve"> una vaca paranoica pide auxilio así:</w:t>
+        <w:t>R/ Usando el comando cowsay /paranoid una vaca paranoica pide auxilio así:</w:t>
       </w:r>
     </w:p>
     <w:p>
@@ -784,39 +707,7 @@
         </w:numPr>
       </w:pPr>
       <w:r>
-        <w:t>(10 puntos) ¿</w:t>
-      </w:r>
-      <w:proofErr w:type="spellStart"/>
-      <w:r>
-        <w:t>Que</w:t>
-      </w:r>
-      <w:proofErr w:type="spellEnd"/>
-      <w:r>
-        <w:t xml:space="preserve"> respuesta les dio la psicoterapeuta a la pregunta "</w:t>
-      </w:r>
-      <w:proofErr w:type="spellStart"/>
-      <w:r>
-        <w:t>what</w:t>
-      </w:r>
-      <w:proofErr w:type="spellEnd"/>
-      <w:r>
-        <w:t xml:space="preserve"> </w:t>
-      </w:r>
-      <w:proofErr w:type="spellStart"/>
-      <w:r>
-        <w:t>is</w:t>
-      </w:r>
-      <w:proofErr w:type="spellEnd"/>
-      <w:r>
-        <w:t xml:space="preserve"> </w:t>
-      </w:r>
-      <w:proofErr w:type="spellStart"/>
-      <w:r>
-        <w:t>life</w:t>
-      </w:r>
-      <w:proofErr w:type="spellEnd"/>
-      <w:r>
-        <w:t>?"</w:t>
+        <w:t>(10 puntos) ¿Que respuesta les dio la psicoterapeuta a la pregunta "what is life?"</w:t>
       </w:r>
     </w:p>
     <w:p>
@@ -844,71 +735,7 @@
           <w:b/>
           <w:bCs/>
         </w:rPr>
-        <w:t xml:space="preserve">R/ El comando </w:t>
-      </w:r>
-      <w:proofErr w:type="spellStart"/>
-      <w:r>
-        <w:rPr>
-          <w:b/>
-          <w:bCs/>
-        </w:rPr>
-        <w:t>eliza</w:t>
-      </w:r>
-      <w:proofErr w:type="spellEnd"/>
-      <w:r>
-        <w:rPr>
-          <w:b/>
-          <w:bCs/>
-        </w:rPr>
-        <w:t xml:space="preserve"> permite abrir la psicoterapeuta AI que (en mi caso) me respondió lo siguiente a la pregunta “</w:t>
-      </w:r>
-      <w:proofErr w:type="spellStart"/>
-      <w:r>
-        <w:rPr>
-          <w:b/>
-          <w:bCs/>
-        </w:rPr>
-        <w:t>what</w:t>
-      </w:r>
-      <w:proofErr w:type="spellEnd"/>
-      <w:r>
-        <w:rPr>
-          <w:b/>
-          <w:bCs/>
-        </w:rPr>
-        <w:t xml:space="preserve"> </w:t>
-      </w:r>
-      <w:proofErr w:type="spellStart"/>
-      <w:r>
-        <w:rPr>
-          <w:b/>
-          <w:bCs/>
-        </w:rPr>
-        <w:t>is</w:t>
-      </w:r>
-      <w:proofErr w:type="spellEnd"/>
-      <w:r>
-        <w:rPr>
-          <w:b/>
-          <w:bCs/>
-        </w:rPr>
-        <w:t xml:space="preserve"> </w:t>
-      </w:r>
-      <w:proofErr w:type="spellStart"/>
-      <w:r>
-        <w:rPr>
-          <w:b/>
-          <w:bCs/>
-        </w:rPr>
-        <w:t>life</w:t>
-      </w:r>
-      <w:proofErr w:type="spellEnd"/>
-      <w:r>
-        <w:rPr>
-          <w:b/>
-          <w:bCs/>
-        </w:rPr>
-        <w:t>?”:</w:t>
+        <w:t>R/ El comando eliza permite abrir la psicoterapeuta AI que (en mi caso) me respondió lo siguiente a la pregunta “what is life?”:</w:t>
       </w:r>
       <w:r>
         <w:rPr>
@@ -1034,25 +861,7 @@
           <w:bCs/>
           <w:lang w:val="es-ES"/>
         </w:rPr>
-        <w:t xml:space="preserve">Usando el </w:t>
-      </w:r>
-      <w:proofErr w:type="spellStart"/>
-      <w:r>
-        <w:rPr>
-          <w:b/>
-          <w:bCs/>
-          <w:lang w:val="es-ES"/>
-        </w:rPr>
-        <w:t>commando</w:t>
-      </w:r>
-      <w:proofErr w:type="spellEnd"/>
-      <w:r>
-        <w:rPr>
-          <w:b/>
-          <w:bCs/>
-          <w:lang w:val="es-ES"/>
-        </w:rPr>
-        <w:t xml:space="preserve"> morse se obtiene lo</w:t>
+        <w:t>Usando el commando morse se obtiene lo</w:t>
       </w:r>
       <w:r>
         <w:rPr>
@@ -1138,63 +947,7 @@
         <w:rPr>
           <w:lang w:val="es-ES"/>
         </w:rPr>
-        <w:t xml:space="preserve">(10 puntos) En </w:t>
-      </w:r>
-      <w:proofErr w:type="spellStart"/>
-      <w:r>
-        <w:rPr>
-          <w:lang w:val="es-ES"/>
-        </w:rPr>
-        <w:t>star</w:t>
-      </w:r>
-      <w:proofErr w:type="spellEnd"/>
-      <w:r>
-        <w:rPr>
-          <w:lang w:val="es-ES"/>
-        </w:rPr>
-        <w:t xml:space="preserve"> </w:t>
-      </w:r>
-      <w:proofErr w:type="spellStart"/>
-      <w:r>
-        <w:rPr>
-          <w:lang w:val="es-ES"/>
-        </w:rPr>
-        <w:t>wars</w:t>
-      </w:r>
-      <w:proofErr w:type="spellEnd"/>
-      <w:r>
-        <w:rPr>
-          <w:lang w:val="es-ES"/>
-        </w:rPr>
-        <w:t xml:space="preserve"> (</w:t>
-      </w:r>
-      <w:proofErr w:type="spellStart"/>
-      <w:r>
-        <w:rPr>
-          <w:lang w:val="es-ES"/>
-        </w:rPr>
-        <w:t>ascii</w:t>
-      </w:r>
-      <w:proofErr w:type="spellEnd"/>
-      <w:r>
-        <w:rPr>
-          <w:lang w:val="es-ES"/>
-        </w:rPr>
-        <w:t xml:space="preserve">) ¿qué </w:t>
-      </w:r>
-      <w:proofErr w:type="spellStart"/>
-      <w:r>
-        <w:rPr>
-          <w:lang w:val="es-ES"/>
-        </w:rPr>
-        <w:t>caracter</w:t>
-      </w:r>
-      <w:proofErr w:type="spellEnd"/>
-      <w:r>
-        <w:rPr>
-          <w:lang w:val="es-ES"/>
-        </w:rPr>
-        <w:t xml:space="preserve"> se usa para formar el pelo de Leia?</w:t>
+        <w:t>(10 puntos) En star wars (ascii) ¿qué caracter se usa para formar el pelo de Leia?</w:t>
       </w:r>
     </w:p>
     <w:p>
@@ -1446,155 +1199,33 @@
           <w:lang w:val="es-ES"/>
         </w:rPr>
         <w:lastRenderedPageBreak/>
-        <w:t xml:space="preserve">(10 puntos) Busquen en </w:t>
-      </w:r>
-      <w:proofErr w:type="spellStart"/>
-      <w:r>
-        <w:rPr>
-          <w:lang w:val="es-ES"/>
-        </w:rPr>
-        <w:t>usenet</w:t>
-      </w:r>
-      <w:proofErr w:type="spellEnd"/>
-      <w:r>
-        <w:rPr>
-          <w:lang w:val="es-ES"/>
-        </w:rPr>
-        <w:t xml:space="preserve"> y escojan algún post interesante</w:t>
-      </w:r>
-    </w:p>
-    <w:p>
-      <w:pPr>
-        <w:pStyle w:val="ListParagraph"/>
-        <w:rPr>
-          <w:lang w:val="es-ES"/>
-        </w:rPr>
-      </w:pPr>
-    </w:p>
-    <w:p>
-      <w:pPr>
-        <w:pStyle w:val="ListParagraph"/>
-        <w:rPr>
-          <w:b/>
-          <w:bCs/>
-          <w:lang w:val="es-ES"/>
-        </w:rPr>
-      </w:pPr>
-      <w:r>
-        <w:rPr>
-          <w:b/>
-          <w:bCs/>
-          <w:lang w:val="es-ES"/>
-        </w:rPr>
-        <w:t>R/ Encontré un post llamado ‘</w:t>
-      </w:r>
-      <w:proofErr w:type="spellStart"/>
-      <w:r>
-        <w:rPr>
-          <w:b/>
-          <w:bCs/>
-          <w:lang w:val="es-ES"/>
-        </w:rPr>
-        <w:t>Statement</w:t>
-      </w:r>
-      <w:proofErr w:type="spellEnd"/>
-      <w:r>
-        <w:rPr>
-          <w:b/>
-          <w:bCs/>
-          <w:lang w:val="es-ES"/>
-        </w:rPr>
-        <w:t xml:space="preserve"> </w:t>
-      </w:r>
-      <w:proofErr w:type="spellStart"/>
-      <w:r>
-        <w:rPr>
-          <w:b/>
-          <w:bCs/>
-          <w:lang w:val="es-ES"/>
-        </w:rPr>
-        <w:t>of</w:t>
-      </w:r>
-      <w:proofErr w:type="spellEnd"/>
-      <w:r>
-        <w:rPr>
-          <w:b/>
-          <w:bCs/>
-          <w:lang w:val="es-ES"/>
-        </w:rPr>
-        <w:t xml:space="preserve"> </w:t>
-      </w:r>
-      <w:proofErr w:type="spellStart"/>
-      <w:r>
-        <w:rPr>
-          <w:b/>
-          <w:bCs/>
-          <w:lang w:val="es-ES"/>
-        </w:rPr>
-        <w:t>the</w:t>
-      </w:r>
-      <w:proofErr w:type="spellEnd"/>
-      <w:r>
-        <w:rPr>
-          <w:b/>
-          <w:bCs/>
-          <w:lang w:val="es-ES"/>
-        </w:rPr>
-        <w:t xml:space="preserve"> </w:t>
-      </w:r>
-      <w:proofErr w:type="spellStart"/>
-      <w:r>
-        <w:rPr>
-          <w:b/>
-          <w:bCs/>
-          <w:lang w:val="es-ES"/>
-        </w:rPr>
-        <w:t>Chinese</w:t>
-      </w:r>
-      <w:proofErr w:type="spellEnd"/>
-      <w:r>
-        <w:rPr>
-          <w:b/>
-          <w:bCs/>
-          <w:lang w:val="es-ES"/>
-        </w:rPr>
-        <w:t xml:space="preserve"> </w:t>
-      </w:r>
-      <w:proofErr w:type="spellStart"/>
-      <w:r>
-        <w:rPr>
-          <w:b/>
-          <w:bCs/>
-          <w:lang w:val="es-ES"/>
-        </w:rPr>
-        <w:t>Remainder</w:t>
-      </w:r>
-      <w:proofErr w:type="spellEnd"/>
-      <w:r>
-        <w:rPr>
-          <w:b/>
-          <w:bCs/>
-          <w:lang w:val="es-ES"/>
-        </w:rPr>
-        <w:t xml:space="preserve"> </w:t>
-      </w:r>
-      <w:proofErr w:type="spellStart"/>
-      <w:r>
-        <w:rPr>
-          <w:b/>
-          <w:bCs/>
-          <w:lang w:val="es-ES"/>
-        </w:rPr>
-        <w:t>Theorem</w:t>
-      </w:r>
-      <w:proofErr w:type="spellEnd"/>
-      <w:r>
-        <w:rPr>
-          <w:b/>
-          <w:bCs/>
-          <w:lang w:val="es-ES"/>
-        </w:rPr>
-        <w:t>’, el cual pensé que iba a es</w:t>
+        <w:t>(10 puntos) Busquen en usenet y escojan algún post interesante</w:t>
+      </w:r>
+    </w:p>
+    <w:p>
+      <w:pPr>
+        <w:pStyle w:val="ListParagraph"/>
+        <w:rPr>
+          <w:lang w:val="es-ES"/>
+        </w:rPr>
+      </w:pPr>
+    </w:p>
+    <w:p>
+      <w:pPr>
+        <w:pStyle w:val="ListParagraph"/>
+        <w:rPr>
+          <w:b/>
+          <w:bCs/>
+          <w:lang w:val="es-ES"/>
+        </w:rPr>
+      </w:pPr>
+      <w:r>
+        <w:rPr>
+          <w:b/>
+          <w:bCs/>
+          <w:lang w:val="es-ES"/>
+        </w:rPr>
+        <w:t>R/ Encontré un post llamado ‘Statement of the Chinese Remainder Theorem’, el cual pensé que iba a es</w:t>
       </w:r>
       <w:r>
         <w:rPr>
@@ -1716,21 +1347,7 @@
         <w:rPr>
           <w:lang w:val="es-ES"/>
         </w:rPr>
-        <w:t xml:space="preserve">(20 puntos) En el emulador de </w:t>
-      </w:r>
-      <w:proofErr w:type="spellStart"/>
-      <w:r>
-        <w:rPr>
-          <w:lang w:val="es-ES"/>
-        </w:rPr>
-        <w:t>apple</w:t>
-      </w:r>
-      <w:proofErr w:type="spellEnd"/>
-      <w:r>
-        <w:rPr>
-          <w:lang w:val="es-ES"/>
-        </w:rPr>
-        <w:t>, corran el software appleteach1 y luego el programa 34, corran todo el test, cuál fue su resultado?</w:t>
+        <w:t>(20 puntos) En el emulador de apple, corran el software appleteach1 y luego el programa 34, corran todo el test, cuál fue su resultado?</w:t>
       </w:r>
     </w:p>
     <w:p>
@@ -2082,30 +1699,86 @@
           <w:lang w:val="es-ES"/>
         </w:rPr>
         <w:lastRenderedPageBreak/>
-        <w:t>(5 puntos) ¿</w:t>
-      </w:r>
-      <w:proofErr w:type="spellStart"/>
-      <w:r>
-        <w:rPr>
-          <w:lang w:val="es-ES"/>
-        </w:rPr>
-        <w:t>Cuanto</w:t>
-      </w:r>
-      <w:proofErr w:type="spellEnd"/>
-      <w:r>
-        <w:rPr>
-          <w:lang w:val="es-ES"/>
-        </w:rPr>
-        <w:t xml:space="preserve"> tiempo lleva encendido el server de telehack.com?</w:t>
-      </w:r>
-    </w:p>
-    <w:p>
-      <w:pPr>
-        <w:pStyle w:val="ListParagraph"/>
-        <w:rPr>
-          <w:lang w:val="es-ES"/>
-        </w:rPr>
-      </w:pPr>
+        <w:t>(5 puntos) ¿Cuanto tiempo lleva encendido el server de telehack.com?</w:t>
+      </w:r>
+    </w:p>
+    <w:p>
+      <w:pPr>
+        <w:pStyle w:val="ListParagraph"/>
+        <w:rPr>
+          <w:lang w:val="es-ES"/>
+        </w:rPr>
+      </w:pPr>
+    </w:p>
+    <w:p>
+      <w:pPr>
+        <w:pStyle w:val="ListParagraph"/>
+        <w:rPr>
+          <w:b/>
+          <w:bCs/>
+          <w:lang w:val="es-ES"/>
+        </w:rPr>
+      </w:pPr>
+      <w:r>
+        <w:rPr>
+          <w:b/>
+          <w:bCs/>
+          <w:lang w:val="es-ES"/>
+        </w:rPr>
+        <w:t>R/ En la fecha actual (17/01/2025 a las 8:43 PM) el servidor de telehack ha estado encendido por 82 días (desde el 27 de octubre del 2025).</w:t>
+      </w:r>
+    </w:p>
+    <w:p>
+      <w:pPr>
+        <w:pStyle w:val="ListParagraph"/>
+        <w:rPr>
+          <w:b/>
+          <w:bCs/>
+          <w:lang w:val="es-ES"/>
+        </w:rPr>
+      </w:pPr>
+      <w:r>
+        <w:rPr>
+          <w:b/>
+          <w:bCs/>
+          <w:lang w:val="es-ES"/>
+        </w:rPr>
+        <w:drawing>
+          <wp:inline distT="0" distB="0" distL="0" distR="0" wp14:anchorId="3B14FB37" wp14:editId="2EF63A02">
+            <wp:extent cx="5115639" cy="1724266"/>
+            <wp:effectExtent l="0" t="0" r="0" b="9525"/>
+            <wp:docPr id="934757909" name="Picture 1"/>
+            <wp:cNvGraphicFramePr>
+              <a:graphicFrameLocks xmlns:a="http://schemas.openxmlformats.org/drawingml/2006/main" noChangeAspect="1"/>
+            </wp:cNvGraphicFramePr>
+            <a:graphic xmlns:a="http://schemas.openxmlformats.org/drawingml/2006/main">
+              <a:graphicData uri="http://schemas.openxmlformats.org/drawingml/2006/picture">
+                <pic:pic xmlns:pic="http://schemas.openxmlformats.org/drawingml/2006/picture">
+                  <pic:nvPicPr>
+                    <pic:cNvPr id="934757909" name=""/>
+                    <pic:cNvPicPr/>
+                  </pic:nvPicPr>
+                  <pic:blipFill>
+                    <a:blip r:embed="rId18"/>
+                    <a:stretch>
+                      <a:fillRect/>
+                    </a:stretch>
+                  </pic:blipFill>
+                  <pic:spPr>
+                    <a:xfrm>
+                      <a:off x="0" y="0"/>
+                      <a:ext cx="5115639" cy="1724266"/>
+                    </a:xfrm>
+                    <a:prstGeom prst="rect">
+                      <a:avLst/>
+                    </a:prstGeom>
+                  </pic:spPr>
+                </pic:pic>
+              </a:graphicData>
+            </a:graphic>
+          </wp:inline>
+        </w:drawing>
+      </w:r>
     </w:p>
     <w:p>
       <w:pPr>
@@ -2128,6 +1801,82 @@
           <w:lang w:val="es-ES"/>
         </w:rPr>
       </w:pPr>
+      <w:r>
+        <w:rPr>
+          <w:lang w:val="es-ES"/>
+        </w:rPr>
+        <w:t>(5 puntos) ¿Cuál fue el mejor chiste que les contó el sitio?</w:t>
+      </w:r>
+    </w:p>
+    <w:p>
+      <w:pPr>
+        <w:ind w:left="720"/>
+        <w:rPr>
+          <w:b/>
+          <w:bCs/>
+          <w:lang w:val="es-ES"/>
+        </w:rPr>
+      </w:pPr>
+      <w:r>
+        <w:rPr>
+          <w:b/>
+          <w:bCs/>
+          <w:lang w:val="es-ES"/>
+        </w:rPr>
+        <w:t>R/ De los chistes adjuntos en la captura, el que mejor me pareció es el de “old chemists never die, they just fail to react”, y lo digo porque es un clásico chiste tan malo que da risa.</w:t>
+      </w:r>
+    </w:p>
+    <w:p>
+      <w:pPr>
+        <w:ind w:left="720"/>
+        <w:rPr>
+          <w:b/>
+          <w:bCs/>
+          <w:lang w:val="es-ES"/>
+        </w:rPr>
+      </w:pPr>
+      <w:r>
+        <w:rPr>
+          <w:b/>
+          <w:bCs/>
+          <w:lang w:val="es-ES"/>
+        </w:rPr>
+        <w:drawing>
+          <wp:inline distT="0" distB="0" distL="0" distR="0" wp14:anchorId="3653B6E0" wp14:editId="56F2DFBE">
+            <wp:extent cx="4999914" cy="3972154"/>
+            <wp:effectExtent l="0" t="0" r="0" b="0"/>
+            <wp:docPr id="291603886" name="Picture 1"/>
+            <wp:cNvGraphicFramePr>
+              <a:graphicFrameLocks xmlns:a="http://schemas.openxmlformats.org/drawingml/2006/main" noChangeAspect="1"/>
+            </wp:cNvGraphicFramePr>
+            <a:graphic xmlns:a="http://schemas.openxmlformats.org/drawingml/2006/main">
+              <a:graphicData uri="http://schemas.openxmlformats.org/drawingml/2006/picture">
+                <pic:pic xmlns:pic="http://schemas.openxmlformats.org/drawingml/2006/picture">
+                  <pic:nvPicPr>
+                    <pic:cNvPr id="291603886" name=""/>
+                    <pic:cNvPicPr/>
+                  </pic:nvPicPr>
+                  <pic:blipFill>
+                    <a:blip r:embed="rId19"/>
+                    <a:stretch>
+                      <a:fillRect/>
+                    </a:stretch>
+                  </pic:blipFill>
+                  <pic:spPr>
+                    <a:xfrm>
+                      <a:off x="0" y="0"/>
+                      <a:ext cx="5006154" cy="3977111"/>
+                    </a:xfrm>
+                    <a:prstGeom prst="rect">
+                      <a:avLst/>
+                    </a:prstGeom>
+                  </pic:spPr>
+                </pic:pic>
+              </a:graphicData>
+            </a:graphic>
+          </wp:inline>
+        </w:drawing>
+      </w:r>
     </w:p>
     <w:p>
       <w:pPr>

</xml_diff>